<commit_message>
add helm and formatting changes
</commit_message>
<xml_diff>
--- a/output/resume.docx
+++ b/output/resume.docx
@@ -82,7 +82,7 @@
         </w:numPr>
       </w:pPr>
       <w:r>
-        <w:t xml:space="preserve">Implemented a complete CI/CD solution for an internal Application from scratch in ConcourseCI.</w:t>
+        <w:t xml:space="preserve">Implemented a complete CI/CD solution for an internal Application from scratch using ConcourseCI.</w:t>
       </w:r>
     </w:p>
     <w:p>
@@ -106,7 +106,7 @@
         </w:numPr>
       </w:pPr>
       <w:r>
-        <w:t xml:space="preserve">Enabled a blockchain initiative from the DevOps perspective.</w:t>
+        <w:t xml:space="preserve">Enabled a blockchain initiative at State Street from the DevOps perspective.</w:t>
       </w:r>
     </w:p>
     <w:p>
@@ -153,7 +153,7 @@
         </w:numPr>
       </w:pPr>
       <w:r>
-        <w:t xml:space="preserve">Helped in Automation of the calabash test suite for a</w:t>
+        <w:t xml:space="preserve">Helped in Automation of the calabash test suite for the</w:t>
       </w:r>
       <w:r>
         <w:t xml:space="preserve"> </w:t>
@@ -170,7 +170,7 @@
         <w:t xml:space="preserve"> </w:t>
       </w:r>
       <w:r>
-        <w:t xml:space="preserve">airline.</w:t>
+        <w:t xml:space="preserve">airlines.</w:t>
       </w:r>
     </w:p>
     <w:p>
@@ -200,7 +200,7 @@
         </w:numPr>
       </w:pPr>
       <w:r>
-        <w:t xml:space="preserve">Enabled a hospitality business in creating a single platform for its franchise brands.</w:t>
+        <w:t xml:space="preserve">Worked a hospitality business in creating their multiple UI’s/single backend platform for its all their franchise brands.</w:t>
       </w:r>
     </w:p>
     <w:p>
@@ -212,7 +212,7 @@
         </w:numPr>
       </w:pPr>
       <w:r>
-        <w:t xml:space="preserve">Worked on an internal platform for an investment bank to manage their Gift and Entertainment services.</w:t>
+        <w:t xml:space="preserve">Worked on an internal platform of an investment bank to manage their Gift and Entertainment services.</w:t>
       </w:r>
     </w:p>
     <w:p>
@@ -224,7 +224,7 @@
         </w:numPr>
       </w:pPr>
       <w:r>
-        <w:t xml:space="preserve">Enabled a first-class blockchain platform</w:t>
+        <w:t xml:space="preserve">Worked and enabled a first-class blockchain platform</w:t>
       </w:r>
       <w:r>
         <w:t xml:space="preserve"> </w:t>
@@ -246,6 +246,18 @@
     </w:p>
     <w:p>
       <w:pPr>
+        <w:pStyle w:val="Compact"/>
+        <w:numPr>
+          <w:numId w:val="1002"/>
+          <w:ilvl w:val="0"/>
+        </w:numPr>
+      </w:pPr>
+      <w:r>
+        <w:t xml:space="preserve">Worked end-to-end on an internal Application [Ramp up] of Thoughworks starting from analysis till deployment.</w:t>
+      </w:r>
+    </w:p>
+    <w:p>
+      <w:pPr>
         <w:pStyle w:val="Heading2"/>
       </w:pPr>
       <w:bookmarkStart w:id="24" w:name="technical-experience"/>
@@ -274,7 +286,7 @@
         <w:t xml:space="preserve"> </w:t>
       </w:r>
       <w:r>
-        <w:t xml:space="preserve">Concourse CI</w:t>
+        <w:t xml:space="preserve">Concourse CI, Jaeger, Git</w:t>
       </w:r>
     </w:p>
     <w:p>
@@ -318,7 +330,7 @@
         <w:t xml:space="preserve"> </w:t>
       </w:r>
       <w:r>
-        <w:t xml:space="preserve">Ruby, Golang, Docker, Kubernetes, TCP/IP stack, Information Security, GOCD.</w:t>
+        <w:t xml:space="preserve">Ruby, Golang, Docker, Kubernetes, Helm, TCP/IP stack, Information Security, GOCD.</w:t>
       </w:r>
     </w:p>
     <w:p>
@@ -336,7 +348,7 @@
         <w:t xml:space="preserve"> </w:t>
       </w:r>
       <w:r>
-        <w:t xml:space="preserve">EFFK Stack, Open Tracing, Jaeger.</w:t>
+        <w:t xml:space="preserve">EFFK Stack, Open Tracing.</w:t>
       </w:r>
     </w:p>
     <w:p>
@@ -354,7 +366,7 @@
         <w:t xml:space="preserve"> </w:t>
       </w:r>
       <w:r>
-        <w:t xml:space="preserve">Git, Data structures, Algorithms</w:t>
+        <w:t xml:space="preserve">Data structures, Algorithms</w:t>
       </w:r>
     </w:p>
     <w:p>

</xml_diff>

<commit_message>
remove java from proficient
</commit_message>
<xml_diff>
--- a/output/resume.docx
+++ b/output/resume.docx
@@ -280,7 +280,7 @@
         <w:pStyle w:val="Definition"/>
       </w:pPr>
       <w:r>
-        <w:t xml:space="preserve">AWS, Java, CI/CD, Observability, Terraform, Linux/Unix, Problem Solving,</w:t>
+        <w:t xml:space="preserve">AWS, CI/CD, Observability, Terraform, Linux/Unix, Problem Solving,</w:t>
       </w:r>
       <w:r>
         <w:t xml:space="preserve"> </w:t>
@@ -330,7 +330,7 @@
         <w:t xml:space="preserve"> </w:t>
       </w:r>
       <w:r>
-        <w:t xml:space="preserve">Ruby, Golang, Docker, Kubernetes, Helm, TCP/IP stack, Information Security, GOCD.</w:t>
+        <w:t xml:space="preserve">Java, Ruby, Golang, Docker, Kubernetes, Helm, TCP/IP stack, Information Security, GOCD.</w:t>
       </w:r>
     </w:p>
     <w:p>

</xml_diff>

<commit_message>
type | move java to backend part
</commit_message>
<xml_diff>
--- a/output/resume.docx
+++ b/output/resume.docx
@@ -312,7 +312,7 @@
         <w:t xml:space="preserve"> </w:t>
       </w:r>
       <w:r>
-        <w:t xml:space="preserve">Ruby on Rails, Spring boot, JUnit, Jasmine, Rspec, Cucumber</w:t>
+        <w:t xml:space="preserve">Java, Ruby on Rails, Spring boot, JUnit, Jasmine, Rspec, Cucumber</w:t>
       </w:r>
     </w:p>
     <w:p>
@@ -330,7 +330,7 @@
         <w:t xml:space="preserve"> </w:t>
       </w:r>
       <w:r>
-        <w:t xml:space="preserve">Java, Ruby, Golang, Docker, Kubernetes, Helm, TCP/IP stack, Information Security, GOCD.</w:t>
+        <w:t xml:space="preserve">Ruby, Golang, Docker, Kubernetes, Helm, TCP/IP stack, Information Security, GOCD.</w:t>
       </w:r>
     </w:p>
     <w:p>

</xml_diff>

<commit_message>
update resume add cert, oracle
</commit_message>
<xml_diff>
--- a/output/resume.docx
+++ b/output/resume.docx
@@ -64,13 +64,30 @@
         <w:rPr>
           <w:b/>
         </w:rPr>
+        <w:t xml:space="preserve">Oracle</w:t>
+      </w:r>
+      <w:r>
+        <w:t xml:space="preserve"> </w:t>
+      </w:r>
+      <w:r>
+        <w:t xml:space="preserve">(Jan 2020 - Working)</w:t>
+      </w:r>
+    </w:p>
+    <w:p>
+      <w:pPr>
+        <w:pStyle w:val="BodyText"/>
+      </w:pPr>
+      <w:r>
+        <w:rPr>
+          <w:b/>
+        </w:rPr>
         <w:t xml:space="preserve">State Street:</w:t>
       </w:r>
       <w:r>
         <w:t xml:space="preserve"> </w:t>
       </w:r>
       <w:r>
-        <w:t xml:space="preserve">(April 2019 - Working)</w:t>
+        <w:t xml:space="preserve">(April 2019 - Dec 2020)</w:t>
       </w:r>
     </w:p>
     <w:p>
@@ -135,7 +152,7 @@
         <w:rPr>
           <w:b/>
         </w:rPr>
-        <w:t xml:space="preserve">ThoughtWorks</w:t>
+        <w:t xml:space="preserve">ThoughtWorks:</w:t>
       </w:r>
       <w:r>
         <w:t xml:space="preserve"> </w:t>
@@ -417,11 +434,67 @@
       <w:pPr>
         <w:pStyle w:val="Heading2"/>
       </w:pPr>
-      <w:bookmarkStart w:id="26" w:name="education"/>
+      <w:bookmarkStart w:id="26" w:name="certifications"/>
+      <w:r>
+        <w:t xml:space="preserve">Certifications</w:t>
+      </w:r>
+      <w:bookmarkEnd w:id="26"/>
+    </w:p>
+    <w:p>
+      <w:pPr>
+        <w:pStyle w:val="DefinitionTerm"/>
+      </w:pPr>
+      <w:r>
+        <w:t xml:space="preserve">2020-2023</w:t>
+      </w:r>
+    </w:p>
+    <w:p>
+      <w:pPr>
+        <w:pStyle w:val="Definition"/>
+      </w:pPr>
+      <w:r>
+        <w:rPr>
+          <w:b/>
+        </w:rPr>
+        <w:t xml:space="preserve">Certified kubernetes Administrator</w:t>
+      </w:r>
+      <w:r>
+        <w:t xml:space="preserve">; Linux Foundation</w:t>
+      </w:r>
+    </w:p>
+    <w:p>
+      <w:pPr>
+        <w:pStyle w:val="Definition"/>
+      </w:pPr>
+      <w:r>
+        <w:rPr>
+          <w:b/>
+        </w:rPr>
+        <w:t xml:space="preserve">Credentials:</w:t>
+      </w:r>
+      <w:r>
+        <w:t xml:space="preserve"> </w:t>
+      </w:r>
+      <w:r>
+        <w:t xml:space="preserve">LF-ipxdcfqgi3</w:t>
+      </w:r>
+    </w:p>
+    <w:p>
+      <w:r>
+        <w:pict>
+          <v:rect style="width:0;height:1.5pt" o:hralign="center" o:hrstd="t" o:hr="t"/>
+        </w:pict>
+      </w:r>
+    </w:p>
+    <w:p>
+      <w:pPr>
+        <w:pStyle w:val="Heading2"/>
+      </w:pPr>
+      <w:bookmarkStart w:id="27" w:name="education"/>
       <w:r>
         <w:t xml:space="preserve">Education</w:t>
       </w:r>
-      <w:bookmarkEnd w:id="26"/>
+      <w:bookmarkEnd w:id="27"/>
     </w:p>
     <w:p>
       <w:pPr>
@@ -496,7 +569,7 @@
       <w:pPr>
         <w:pStyle w:val="BlockText"/>
       </w:pPr>
-      <w:hyperlink r:id="rId27">
+      <w:hyperlink r:id="rId28">
         <w:r>
           <w:rPr>
             <w:rStyle w:val="Hyperlink"/>
@@ -508,7 +581,7 @@
         <w:t xml:space="preserve"> </w:t>
       </w:r>
       <w:r>
-        <w:t xml:space="preserve">• +91-9803972479 • Senior DevOps Engineer</w:t>
+        <w:t xml:space="preserve">• +91-9803972479 • Principal DevOps Engineer</w:t>
       </w:r>
       <w:r>
         <w:br w:type="textWrapping"/>

</xml_diff>